<commit_message>
Tasks 1 to 5
</commit_message>
<xml_diff>
--- a/Advance Java.docx
+++ b/Advance Java.docx
@@ -293,6 +293,7 @@
           <w:szCs w:val="18"/>
         </w:rPr>
       </w:pPr>
+      <w:bookmarkStart w:id="0" w:name="_GoBack"/>
     </w:p>
     <w:p>
       <w:pPr>
@@ -337,6 +338,7 @@
         <w:t>:</w:t>
       </w:r>
     </w:p>
+    <w:bookmarkEnd w:id="0"/>
     <w:p>
       <w:pPr>
         <w:rPr>
@@ -427,40 +429,139 @@
     </w:p>
     <w:p>
       <w:pPr>
-        <w:rPr>
-          <w:rFonts w:hint="default" w:ascii="Arial" w:hAnsi="Arial" w:cs="Arial"/>
-          <w:sz w:val="18"/>
-          <w:szCs w:val="18"/>
-        </w:rPr>
-      </w:pPr>
-      <w:r>
-        <w:rPr>
-          <w:rFonts w:hint="default" w:ascii="Arial" w:hAnsi="Arial" w:cs="Arial"/>
-          <w:sz w:val="18"/>
-          <w:szCs w:val="18"/>
-        </w:rPr>
-        <w:t>JDBC helps java to communicate with databse</w:t>
-      </w:r>
-    </w:p>
-    <w:p>
-      <w:pPr>
-        <w:rPr>
-          <w:rFonts w:hint="default" w:ascii="Arial" w:hAnsi="Arial" w:cs="Arial"/>
-          <w:sz w:val="18"/>
-          <w:szCs w:val="18"/>
-        </w:rPr>
-      </w:pPr>
-      <w:r>
-        <w:rPr>
-          <w:rFonts w:hint="default" w:ascii="Arial" w:hAnsi="Arial" w:cs="Arial"/>
-          <w:sz w:val="18"/>
-          <w:szCs w:val="18"/>
-        </w:rPr>
-        <w:t>JDBC is an API which defines how client can connect to databse send sql queries and statement.</w:t>
-      </w:r>
-    </w:p>
-    <w:p>
-      <w:pPr>
+        <w:keepNext w:val="0"/>
+        <w:keepLines w:val="0"/>
+        <w:pageBreakBefore w:val="0"/>
+        <w:widowControl/>
+        <w:kinsoku/>
+        <w:wordWrap/>
+        <w:overflowPunct/>
+        <w:topLinePunct w:val="0"/>
+        <w:autoSpaceDE/>
+        <w:autoSpaceDN/>
+        <w:bidi w:val="0"/>
+        <w:adjustRightInd/>
+        <w:snapToGrid/>
+        <w:spacing w:line="240" w:lineRule="auto"/>
+        <w:ind w:left="55" w:leftChars="25" w:firstLine="45" w:firstLineChars="25"/>
+        <w:textAlignment w:val="auto"/>
+        <w:rPr>
+          <w:rFonts w:hint="default" w:ascii="Arial" w:hAnsi="Arial" w:cs="Arial"/>
+          <w:sz w:val="18"/>
+          <w:szCs w:val="18"/>
+        </w:rPr>
+      </w:pPr>
+      <w:r>
+        <w:rPr>
+          <w:rFonts w:hint="default" w:ascii="Arial" w:hAnsi="Arial" w:cs="Arial"/>
+          <w:sz w:val="18"/>
+          <w:szCs w:val="18"/>
+        </w:rPr>
+        <w:t>JDBC helps java to communicate with datab</w:t>
+      </w:r>
+      <w:r>
+        <w:rPr>
+          <w:rFonts w:hint="default" w:ascii="Arial" w:hAnsi="Arial" w:cs="Arial"/>
+          <w:sz w:val="18"/>
+          <w:szCs w:val="18"/>
+          <w:lang w:val="en-US"/>
+        </w:rPr>
+        <w:t>a</w:t>
+      </w:r>
+      <w:r>
+        <w:rPr>
+          <w:rFonts w:hint="default" w:ascii="Arial" w:hAnsi="Arial" w:cs="Arial"/>
+          <w:sz w:val="18"/>
+          <w:szCs w:val="18"/>
+        </w:rPr>
+        <w:t>se</w:t>
+      </w:r>
+    </w:p>
+    <w:p>
+      <w:pPr>
+        <w:keepNext w:val="0"/>
+        <w:keepLines w:val="0"/>
+        <w:pageBreakBefore w:val="0"/>
+        <w:widowControl/>
+        <w:kinsoku/>
+        <w:wordWrap/>
+        <w:overflowPunct/>
+        <w:topLinePunct w:val="0"/>
+        <w:autoSpaceDE/>
+        <w:autoSpaceDN/>
+        <w:bidi w:val="0"/>
+        <w:adjustRightInd/>
+        <w:snapToGrid/>
+        <w:spacing w:line="240" w:lineRule="auto"/>
+        <w:ind w:left="55" w:leftChars="25" w:firstLine="45" w:firstLineChars="25"/>
+        <w:textAlignment w:val="auto"/>
+        <w:rPr>
+          <w:rFonts w:hint="default" w:ascii="Arial" w:hAnsi="Arial" w:cs="Arial"/>
+          <w:sz w:val="18"/>
+          <w:szCs w:val="18"/>
+        </w:rPr>
+      </w:pPr>
+      <w:r>
+        <w:rPr>
+          <w:rFonts w:hint="default" w:ascii="Arial" w:hAnsi="Arial" w:cs="Arial"/>
+          <w:sz w:val="18"/>
+          <w:szCs w:val="18"/>
+        </w:rPr>
+        <w:t>JDBC is an API which defines how client can connect to datab</w:t>
+      </w:r>
+      <w:r>
+        <w:rPr>
+          <w:rFonts w:hint="default" w:ascii="Arial" w:hAnsi="Arial" w:cs="Arial"/>
+          <w:sz w:val="18"/>
+          <w:szCs w:val="18"/>
+          <w:lang w:val="en-US"/>
+        </w:rPr>
+        <w:t>a</w:t>
+      </w:r>
+      <w:r>
+        <w:rPr>
+          <w:rFonts w:hint="default" w:ascii="Arial" w:hAnsi="Arial" w:cs="Arial"/>
+          <w:sz w:val="18"/>
+          <w:szCs w:val="18"/>
+        </w:rPr>
+        <w:t xml:space="preserve">se send </w:t>
+      </w:r>
+      <w:r>
+        <w:rPr>
+          <w:rFonts w:hint="default" w:ascii="Arial" w:hAnsi="Arial" w:cs="Arial"/>
+          <w:sz w:val="18"/>
+          <w:szCs w:val="18"/>
+          <w:lang w:val="en-US"/>
+        </w:rPr>
+        <w:t>SQL</w:t>
+      </w:r>
+      <w:r>
+        <w:rPr>
+          <w:rFonts w:hint="default" w:ascii="Arial" w:hAnsi="Arial" w:cs="Arial"/>
+          <w:sz w:val="18"/>
+          <w:szCs w:val="18"/>
+        </w:rPr>
+        <w:t xml:space="preserve"> queries and statement.</w:t>
+      </w:r>
+    </w:p>
+    <w:p>
+      <w:pPr>
+        <w:keepNext w:val="0"/>
+        <w:keepLines w:val="0"/>
+        <w:pageBreakBefore w:val="0"/>
+        <w:widowControl/>
+        <w:kinsoku/>
+        <w:wordWrap/>
+        <w:overflowPunct/>
+        <w:topLinePunct w:val="0"/>
+        <w:autoSpaceDE/>
+        <w:autoSpaceDN/>
+        <w:bidi w:val="0"/>
+        <w:adjustRightInd/>
+        <w:snapToGrid/>
+        <w:spacing w:line="240" w:lineRule="auto"/>
+        <w:ind w:left="55" w:leftChars="25" w:firstLine="45" w:firstLineChars="25"/>
+        <w:textAlignment w:val="auto"/>
         <w:rPr>
           <w:rFonts w:hint="default" w:ascii="Arial" w:hAnsi="Arial" w:cs="Arial"/>
           <w:sz w:val="18"/>
@@ -478,6 +579,22 @@
     </w:p>
     <w:p>
       <w:pPr>
+        <w:keepNext w:val="0"/>
+        <w:keepLines w:val="0"/>
+        <w:pageBreakBefore w:val="0"/>
+        <w:widowControl/>
+        <w:kinsoku/>
+        <w:wordWrap/>
+        <w:overflowPunct/>
+        <w:topLinePunct w:val="0"/>
+        <w:autoSpaceDE/>
+        <w:autoSpaceDN/>
+        <w:bidi w:val="0"/>
+        <w:adjustRightInd/>
+        <w:snapToGrid/>
+        <w:spacing w:line="240" w:lineRule="auto"/>
+        <w:ind w:left="55" w:leftChars="25" w:firstLine="45" w:firstLineChars="25"/>
+        <w:textAlignment w:val="auto"/>
         <w:rPr>
           <w:rFonts w:hint="default" w:ascii="Arial" w:hAnsi="Arial" w:cs="Arial"/>
           <w:sz w:val="18"/>
@@ -2924,7 +3041,7 @@
           <w:rFonts w:hint="default" w:ascii="Arial" w:hAnsi="Arial" w:cs="Arial"/>
         </w:rPr>
         <w:pict>
-          <v:rect id="_x0000_i1029" o:spt="1" style="height:1.5pt;width:540pt;" fillcolor="#7030A0" filled="t" stroked="f" coordsize="21600,21600" o:hr="t" o:hrstd="t" o:hrnoshade="t" o:hralign="center">
+          <v:rect id="_x0000_i1028" o:spt="1" style="height:1.5pt;width:540pt;" fillcolor="#7030A0" filled="t" stroked="f" coordsize="21600,21600" o:hr="t" o:hrstd="t" o:hrnoshade="t" o:hralign="center">
             <v:path/>
             <v:fill on="t" focussize="0,0"/>
             <v:stroke on="f"/>
@@ -2940,6 +3057,7 @@
       <w:pPr>
         <w:pStyle w:val="3"/>
         <w:numPr>
+          <w:ilvl w:val="0"/>
           <w:numId w:val="0"/>
         </w:numPr>
         <w:ind w:left="360" w:leftChars="0"/>
@@ -2950,7 +3068,6 @@
           <w:lang w:val="en-US"/>
         </w:rPr>
       </w:pPr>
-      <w:bookmarkStart w:id="0" w:name="_GoBack"/>
       <w:r>
         <w:rPr>
           <w:rFonts w:hint="default" w:ascii="Arial" w:hAnsi="Arial" w:cs="Arial"/>
@@ -2959,7 +3076,6 @@
         </w:rPr>
         <w:t>Spring</w:t>
       </w:r>
-      <w:bookmarkEnd w:id="0"/>
     </w:p>
     <w:p>
       <w:pPr>
@@ -2994,7 +3110,7 @@
           <w:rFonts w:hint="default" w:ascii="Arial" w:hAnsi="Arial" w:cs="Arial"/>
         </w:rPr>
         <w:pict>
-          <v:rect id="_x0000_i1028" o:spt="1" style="height:1.5pt;width:540pt;" fillcolor="#7030A0" filled="t" stroked="f" coordsize="21600,21600" o:hr="t" o:hrstd="t" o:hrnoshade="t" o:hralign="center">
+          <v:rect id="_x0000_i1029" o:spt="1" style="height:1.5pt;width:540pt;" fillcolor="#7030A0" filled="t" stroked="f" coordsize="21600,21600" o:hr="t" o:hrstd="t" o:hrnoshade="t" o:hralign="center">
             <v:path/>
             <v:fill on="t" focussize="0,0"/>
             <v:stroke on="f"/>

</xml_diff>